<commit_message>
Added midterm date/time to website
</commit_message>
<xml_diff>
--- a/handouts-raw/01-general-information.docx
+++ b/handouts-raw/01-general-information.docx
@@ -4016,246 +4016,252 @@
         </w:rPr>
         <w:t>.</w:t>
       </w:r>
-    </w:p>
-    <w:p>
-      <w:pPr>
-        <w:jc w:val="both"/>
-        <w:rPr>
-          <w:rFonts w:ascii="Times New Roman" w:hAnsi="Times New Roman" w:cs="Times New Roman"/>
-          <w:sz w:val="18"/>
-        </w:rPr>
-      </w:pPr>
-    </w:p>
-    <w:p>
-      <w:pPr>
-        <w:pStyle w:val="Text"/>
-        <w:rPr>
-          <w:rFonts w:ascii="Times New Roman" w:hAnsi="Times New Roman"/>
-        </w:rPr>
-      </w:pPr>
-      <w:r>
-        <w:rPr>
-          <w:rFonts w:ascii="Times New Roman" w:hAnsi="Times New Roman"/>
-        </w:rPr>
-        <w:t xml:space="preserve">The final examination is scheduled for </w:t>
-      </w:r>
-      <w:r>
-        <w:rPr>
-          <w:rFonts w:ascii="Times New Roman" w:hAnsi="Times New Roman"/>
-          <w:b/>
-          <w:u w:val="single"/>
-        </w:rPr>
-        <w:t>Friday</w:t>
-      </w:r>
-      <w:r>
-        <w:rPr>
-          <w:rFonts w:ascii="Times New Roman" w:hAnsi="Times New Roman"/>
-          <w:b/>
-          <w:u w:val="single"/>
-        </w:rPr>
-        <w:t xml:space="preserve">, </w:t>
-      </w:r>
-      <w:r>
-        <w:rPr>
-          <w:rFonts w:ascii="Times New Roman" w:hAnsi="Times New Roman"/>
-          <w:b/>
-          <w:u w:val="single"/>
-        </w:rPr>
-        <w:t>August</w:t>
-      </w:r>
-      <w:r>
-        <w:rPr>
-          <w:rFonts w:ascii="Times New Roman" w:hAnsi="Times New Roman"/>
-          <w:b/>
-          <w:u w:val="single"/>
-        </w:rPr>
-        <w:t xml:space="preserve"> </w:t>
-      </w:r>
-      <w:r>
-        <w:rPr>
-          <w:rFonts w:ascii="Times New Roman" w:hAnsi="Times New Roman"/>
-          <w:b/>
-          <w:u w:val="single"/>
-        </w:rPr>
-        <w:t>18</w:t>
-      </w:r>
-      <w:r>
-        <w:rPr>
-          <w:rFonts w:ascii="Times New Roman" w:hAnsi="Times New Roman"/>
-          <w:b/>
-          <w:u w:val="single"/>
-        </w:rPr>
-        <w:t xml:space="preserve">th from </w:t>
-      </w:r>
-      <w:r>
-        <w:rPr>
-          <w:rFonts w:ascii="Times New Roman" w:hAnsi="Times New Roman"/>
-          <w:b/>
-          <w:u w:val="single"/>
-        </w:rPr>
-        <w:t>12</w:t>
-      </w:r>
-      <w:r>
-        <w:rPr>
-          <w:rFonts w:ascii="Times New Roman" w:hAnsi="Times New Roman"/>
-          <w:b/>
-          <w:u w:val="single"/>
-        </w:rPr>
-        <w:t>:</w:t>
-      </w:r>
-      <w:r>
-        <w:rPr>
-          <w:rFonts w:ascii="Times New Roman" w:hAnsi="Times New Roman"/>
-          <w:b/>
-          <w:u w:val="single"/>
-        </w:rPr>
-        <w:t>15PM</w:t>
-      </w:r>
-      <w:r>
-        <w:rPr>
-          <w:rFonts w:ascii="Times New Roman" w:hAnsi="Times New Roman"/>
-          <w:b/>
-          <w:u w:val="single"/>
-        </w:rPr>
-        <w:t>-</w:t>
-      </w:r>
-      <w:r>
-        <w:rPr>
-          <w:rFonts w:ascii="Times New Roman" w:hAnsi="Times New Roman"/>
-          <w:b/>
-          <w:u w:val="single"/>
-        </w:rPr>
-        <w:t>3:15PM</w:t>
-      </w:r>
-      <w:r>
-        <w:rPr>
-          <w:rFonts w:ascii="Times New Roman" w:hAnsi="Times New Roman"/>
-        </w:rPr>
-        <w:t>.</w:t>
-      </w:r>
-      <w:r>
-        <w:rPr>
-          <w:rFonts w:ascii="Times New Roman" w:hAnsi="Times New Roman"/>
-        </w:rPr>
-        <w:t xml:space="preserve">  For a variety of reasons (including university policy), </w:t>
-      </w:r>
-      <w:r>
-        <w:rPr>
-          <w:rFonts w:ascii="Times New Roman" w:hAnsi="Times New Roman"/>
-          <w:b/>
-          <w:u w:val="single"/>
-        </w:rPr>
-        <w:t>there will be no alternate time for the final exam</w:t>
-      </w:r>
-      <w:r>
-        <w:rPr>
-          <w:rFonts w:ascii="Times New Roman" w:hAnsi="Times New Roman"/>
-        </w:rPr>
-        <w:t>.  Please make sure that you can attend the final exam at the specified time before enrolling in the class.</w:t>
-      </w:r>
-    </w:p>
-    <w:p>
-      <w:pPr>
-        <w:jc w:val="both"/>
-        <w:rPr>
-          <w:rFonts w:ascii="Times New Roman" w:hAnsi="Times New Roman" w:cs="Times New Roman"/>
-          <w:sz w:val="18"/>
-        </w:rPr>
-      </w:pPr>
-    </w:p>
-    <w:p>
-      <w:pPr>
-        <w:pStyle w:val="Text"/>
-        <w:rPr>
-          <w:rFonts w:ascii="Times New Roman" w:hAnsi="Times New Roman"/>
-        </w:rPr>
-      </w:pPr>
-      <w:r>
-        <w:rPr>
-          <w:rFonts w:ascii="Times New Roman" w:hAnsi="Times New Roman"/>
-        </w:rPr>
-        <w:t xml:space="preserve">All examinations are </w:t>
-      </w:r>
-      <w:r>
-        <w:rPr>
-          <w:rFonts w:ascii="Times New Roman" w:hAnsi="Times New Roman"/>
-          <w:b/>
-          <w:u w:val="single"/>
-        </w:rPr>
-        <w:t>open-book</w:t>
-      </w:r>
-      <w:r>
-        <w:rPr>
-          <w:rFonts w:ascii="Times New Roman" w:hAnsi="Times New Roman"/>
-        </w:rPr>
-        <w:t xml:space="preserve"> </w:t>
-      </w:r>
-      <w:r>
-        <w:rPr>
-          <w:rFonts w:ascii="Times New Roman" w:hAnsi="Times New Roman"/>
-        </w:rPr>
-        <w:t>(class course reader and textbook only)</w:t>
-      </w:r>
-      <w:r>
-        <w:rPr>
-          <w:rFonts w:ascii="Times New Roman" w:hAnsi="Times New Roman"/>
-        </w:rPr>
-        <w:t>,</w:t>
-      </w:r>
-      <w:r>
-        <w:rPr>
-          <w:rFonts w:ascii="Times New Roman" w:hAnsi="Times New Roman"/>
-        </w:rPr>
-        <w:t xml:space="preserve"> </w:t>
-      </w:r>
-      <w:r>
-        <w:rPr>
-          <w:rFonts w:ascii="Times New Roman" w:hAnsi="Times New Roman"/>
-          <w:b/>
-          <w:u w:val="single"/>
-        </w:rPr>
-        <w:t>closed-notes</w:t>
-      </w:r>
-      <w:r>
-        <w:rPr>
-          <w:rFonts w:ascii="Times New Roman" w:hAnsi="Times New Roman"/>
-        </w:rPr>
-        <w:t xml:space="preserve"> and </w:t>
-      </w:r>
-      <w:r>
-        <w:rPr>
-          <w:rFonts w:ascii="Times New Roman" w:hAnsi="Times New Roman"/>
-          <w:b/>
-          <w:u w:val="single"/>
-        </w:rPr>
-        <w:t>closed-electronic-device</w:t>
-      </w:r>
-      <w:r>
-        <w:rPr>
-          <w:rFonts w:ascii="Times New Roman" w:hAnsi="Times New Roman"/>
-        </w:rPr>
-        <w:t>.</w:t>
-      </w:r>
-      <w:r>
-        <w:rPr>
-          <w:rFonts w:ascii="Times New Roman" w:hAnsi="Times New Roman"/>
-        </w:rPr>
-        <w:t xml:space="preserve">  A syntax reference sheet of common co</w:t>
-      </w:r>
-      <w:r>
-        <w:rPr>
-          <w:rFonts w:ascii="Times New Roman" w:hAnsi="Times New Roman"/>
-        </w:rPr>
-        <w:t>m</w:t>
-      </w:r>
-      <w:r>
-        <w:rPr>
-          <w:rFonts w:ascii="Times New Roman" w:hAnsi="Times New Roman"/>
-        </w:rPr>
-        <w:t>m</w:t>
+      <w:r>
+        <w:rPr>
+          <w:rFonts w:ascii="Times New Roman" w:hAnsi="Times New Roman"/>
+        </w:rPr>
+        <w:t xml:space="preserve">  Any alternate midterm exam must be within this window.</w:t>
       </w:r>
       <w:bookmarkStart w:id="0" w:name="_GoBack"/>
       <w:bookmarkEnd w:id="0"/>
+    </w:p>
+    <w:p>
+      <w:pPr>
+        <w:jc w:val="both"/>
+        <w:rPr>
+          <w:rFonts w:ascii="Times New Roman" w:hAnsi="Times New Roman" w:cs="Times New Roman"/>
+          <w:sz w:val="18"/>
+        </w:rPr>
+      </w:pPr>
+    </w:p>
+    <w:p>
+      <w:pPr>
+        <w:pStyle w:val="Text"/>
+        <w:rPr>
+          <w:rFonts w:ascii="Times New Roman" w:hAnsi="Times New Roman"/>
+        </w:rPr>
+      </w:pPr>
+      <w:r>
+        <w:rPr>
+          <w:rFonts w:ascii="Times New Roman" w:hAnsi="Times New Roman"/>
+        </w:rPr>
+        <w:t xml:space="preserve">The final examination is scheduled for </w:t>
+      </w:r>
+      <w:r>
+        <w:rPr>
+          <w:rFonts w:ascii="Times New Roman" w:hAnsi="Times New Roman"/>
+          <w:b/>
+          <w:u w:val="single"/>
+        </w:rPr>
+        <w:t>Friday</w:t>
+      </w:r>
+      <w:r>
+        <w:rPr>
+          <w:rFonts w:ascii="Times New Roman" w:hAnsi="Times New Roman"/>
+          <w:b/>
+          <w:u w:val="single"/>
+        </w:rPr>
+        <w:t xml:space="preserve">, </w:t>
+      </w:r>
+      <w:r>
+        <w:rPr>
+          <w:rFonts w:ascii="Times New Roman" w:hAnsi="Times New Roman"/>
+          <w:b/>
+          <w:u w:val="single"/>
+        </w:rPr>
+        <w:t>August</w:t>
+      </w:r>
+      <w:r>
+        <w:rPr>
+          <w:rFonts w:ascii="Times New Roman" w:hAnsi="Times New Roman"/>
+          <w:b/>
+          <w:u w:val="single"/>
+        </w:rPr>
+        <w:t xml:space="preserve"> </w:t>
+      </w:r>
+      <w:r>
+        <w:rPr>
+          <w:rFonts w:ascii="Times New Roman" w:hAnsi="Times New Roman"/>
+          <w:b/>
+          <w:u w:val="single"/>
+        </w:rPr>
+        <w:t>18</w:t>
+      </w:r>
+      <w:r>
+        <w:rPr>
+          <w:rFonts w:ascii="Times New Roman" w:hAnsi="Times New Roman"/>
+          <w:b/>
+          <w:u w:val="single"/>
+        </w:rPr>
+        <w:t xml:space="preserve">th from </w:t>
+      </w:r>
+      <w:r>
+        <w:rPr>
+          <w:rFonts w:ascii="Times New Roman" w:hAnsi="Times New Roman"/>
+          <w:b/>
+          <w:u w:val="single"/>
+        </w:rPr>
+        <w:t>12</w:t>
+      </w:r>
+      <w:r>
+        <w:rPr>
+          <w:rFonts w:ascii="Times New Roman" w:hAnsi="Times New Roman"/>
+          <w:b/>
+          <w:u w:val="single"/>
+        </w:rPr>
+        <w:t>:</w:t>
+      </w:r>
+      <w:r>
+        <w:rPr>
+          <w:rFonts w:ascii="Times New Roman" w:hAnsi="Times New Roman"/>
+          <w:b/>
+          <w:u w:val="single"/>
+        </w:rPr>
+        <w:t>15PM</w:t>
+      </w:r>
+      <w:r>
+        <w:rPr>
+          <w:rFonts w:ascii="Times New Roman" w:hAnsi="Times New Roman"/>
+          <w:b/>
+          <w:u w:val="single"/>
+        </w:rPr>
+        <w:t>-</w:t>
+      </w:r>
+      <w:r>
+        <w:rPr>
+          <w:rFonts w:ascii="Times New Roman" w:hAnsi="Times New Roman"/>
+          <w:b/>
+          <w:u w:val="single"/>
+        </w:rPr>
+        <w:t>3:15PM</w:t>
+      </w:r>
+      <w:r>
+        <w:rPr>
+          <w:rFonts w:ascii="Times New Roman" w:hAnsi="Times New Roman"/>
+        </w:rPr>
+        <w:t>.</w:t>
+      </w:r>
+      <w:r>
+        <w:rPr>
+          <w:rFonts w:ascii="Times New Roman" w:hAnsi="Times New Roman"/>
+        </w:rPr>
+        <w:t xml:space="preserve">  For a variety of reasons (including university policy), </w:t>
+      </w:r>
+      <w:r>
+        <w:rPr>
+          <w:rFonts w:ascii="Times New Roman" w:hAnsi="Times New Roman"/>
+          <w:b/>
+          <w:u w:val="single"/>
+        </w:rPr>
+        <w:t>there will be no alternate time for the final exam</w:t>
+      </w:r>
+      <w:r>
+        <w:rPr>
+          <w:rFonts w:ascii="Times New Roman" w:hAnsi="Times New Roman"/>
+        </w:rPr>
+        <w:t>.  Please make sure that you can attend the final exam at the specified time before enrolling in the class.</w:t>
+      </w:r>
+    </w:p>
+    <w:p>
+      <w:pPr>
+        <w:jc w:val="both"/>
+        <w:rPr>
+          <w:rFonts w:ascii="Times New Roman" w:hAnsi="Times New Roman" w:cs="Times New Roman"/>
+          <w:sz w:val="18"/>
+        </w:rPr>
+      </w:pPr>
+    </w:p>
+    <w:p>
+      <w:pPr>
+        <w:pStyle w:val="Text"/>
+        <w:rPr>
+          <w:rFonts w:ascii="Times New Roman" w:hAnsi="Times New Roman"/>
+        </w:rPr>
+      </w:pPr>
+      <w:r>
+        <w:rPr>
+          <w:rFonts w:ascii="Times New Roman" w:hAnsi="Times New Roman"/>
+        </w:rPr>
+        <w:t xml:space="preserve">All examinations are </w:t>
+      </w:r>
+      <w:r>
+        <w:rPr>
+          <w:rFonts w:ascii="Times New Roman" w:hAnsi="Times New Roman"/>
+          <w:b/>
+          <w:u w:val="single"/>
+        </w:rPr>
+        <w:t>open-book</w:t>
+      </w:r>
+      <w:r>
+        <w:rPr>
+          <w:rFonts w:ascii="Times New Roman" w:hAnsi="Times New Roman"/>
+        </w:rPr>
+        <w:t xml:space="preserve"> </w:t>
+      </w:r>
+      <w:r>
+        <w:rPr>
+          <w:rFonts w:ascii="Times New Roman" w:hAnsi="Times New Roman"/>
+        </w:rPr>
+        <w:t>(class course reader and textbook only)</w:t>
+      </w:r>
+      <w:r>
+        <w:rPr>
+          <w:rFonts w:ascii="Times New Roman" w:hAnsi="Times New Roman"/>
+        </w:rPr>
+        <w:t>,</w:t>
+      </w:r>
+      <w:r>
+        <w:rPr>
+          <w:rFonts w:ascii="Times New Roman" w:hAnsi="Times New Roman"/>
+        </w:rPr>
+        <w:t xml:space="preserve"> </w:t>
+      </w:r>
+      <w:r>
+        <w:rPr>
+          <w:rFonts w:ascii="Times New Roman" w:hAnsi="Times New Roman"/>
+          <w:b/>
+          <w:u w:val="single"/>
+        </w:rPr>
+        <w:t>closed-notes</w:t>
+      </w:r>
+      <w:r>
+        <w:rPr>
+          <w:rFonts w:ascii="Times New Roman" w:hAnsi="Times New Roman"/>
+        </w:rPr>
+        <w:t xml:space="preserve"> and </w:t>
+      </w:r>
+      <w:r>
+        <w:rPr>
+          <w:rFonts w:ascii="Times New Roman" w:hAnsi="Times New Roman"/>
+          <w:b/>
+          <w:u w:val="single"/>
+        </w:rPr>
+        <w:t>closed-electronic-device</w:t>
+      </w:r>
+      <w:r>
+        <w:rPr>
+          <w:rFonts w:ascii="Times New Roman" w:hAnsi="Times New Roman"/>
+        </w:rPr>
+        <w:t>.</w:t>
+      </w:r>
+      <w:r>
+        <w:rPr>
+          <w:rFonts w:ascii="Times New Roman" w:hAnsi="Times New Roman"/>
+        </w:rPr>
+        <w:t xml:space="preserve">  A syntax reference sheet of common co</w:t>
+      </w:r>
+      <w:r>
+        <w:rPr>
+          <w:rFonts w:ascii="Times New Roman" w:hAnsi="Times New Roman"/>
+        </w:rPr>
+        <w:t>m</w:t>
+      </w:r>
+      <w:r>
+        <w:rPr>
+          <w:rFonts w:ascii="Times New Roman" w:hAnsi="Times New Roman"/>
+        </w:rPr>
+        <w:t>m</w:t>
+      </w:r>
       <w:r>
         <w:rPr>
           <w:rFonts w:ascii="Times New Roman" w:hAnsi="Times New Roman"/>

</xml_diff>

<commit_message>
Appearance fixes to info handout
</commit_message>
<xml_diff>
--- a/handouts-raw/01-general-information.docx
+++ b/handouts-raw/01-general-information.docx
@@ -1199,6 +1199,12 @@
         </w:rPr>
         <w:t>examination</w:t>
       </w:r>
+      <w:r>
+        <w:rPr>
+          <w:rFonts w:ascii="Times New Roman" w:hAnsi="Times New Roman"/>
+        </w:rPr>
+        <w:t xml:space="preserve"> (7/24 7-9PM)</w:t>
+      </w:r>
     </w:p>
     <w:p>
       <w:pPr>
@@ -1227,6 +1233,32 @@
           <w:rFonts w:ascii="Times New Roman" w:hAnsi="Times New Roman"/>
         </w:rPr>
         <w:t>examination</w:t>
+      </w:r>
+      <w:r>
+        <w:rPr>
+          <w:rFonts w:ascii="Times New Roman" w:hAnsi="Times New Roman"/>
+        </w:rPr>
+        <w:t xml:space="preserve"> </w:t>
+      </w:r>
+      <w:r>
+        <w:rPr>
+          <w:rFonts w:ascii="Times New Roman" w:hAnsi="Times New Roman"/>
+        </w:rPr>
+        <w:t xml:space="preserve">      </w:t>
+      </w:r>
+      <w:bookmarkStart w:id="0" w:name="_GoBack"/>
+      <w:bookmarkEnd w:id="0"/>
+      <w:r>
+        <w:rPr>
+          <w:rFonts w:ascii="Times New Roman" w:hAnsi="Times New Roman"/>
+        </w:rPr>
+        <w:t>(8/18</w:t>
+      </w:r>
+      <w:r>
+        <w:rPr>
+          <w:rFonts w:ascii="Times New Roman" w:hAnsi="Times New Roman"/>
+        </w:rPr>
+        <w:t xml:space="preserve"> 12:15-3:15PM)</w:t>
       </w:r>
     </w:p>
     <w:p>
@@ -3829,23 +3861,23 @@
           <w:b/>
           <w:u w:val="single"/>
         </w:rPr>
-        <w:t>outside of class from 7:00</w:t>
-      </w:r>
-      <w:r>
-        <w:rPr>
-          <w:rFonts w:ascii="Times New Roman" w:hAnsi="Times New Roman"/>
-          <w:b/>
-          <w:u w:val="single"/>
-        </w:rPr>
-        <w:t>pm</w:t>
-      </w:r>
-      <w:r>
-        <w:rPr>
-          <w:rFonts w:ascii="Times New Roman" w:hAnsi="Times New Roman"/>
-          <w:b/>
-          <w:u w:val="single"/>
-        </w:rPr>
-        <w:t xml:space="preserve">-9:00pm on </w:t>
+        <w:t xml:space="preserve">outside of class from </w:t>
+      </w:r>
+      <w:r>
+        <w:rPr>
+          <w:rFonts w:ascii="Times New Roman" w:hAnsi="Times New Roman"/>
+          <w:b/>
+          <w:u w:val="single"/>
+        </w:rPr>
+        <w:t>7-9PM o</w:t>
+      </w:r>
+      <w:r>
+        <w:rPr>
+          <w:rFonts w:ascii="Times New Roman" w:hAnsi="Times New Roman"/>
+          <w:b/>
+          <w:u w:val="single"/>
+        </w:rPr>
+        <w:t xml:space="preserve">n </w:t>
       </w:r>
       <w:r>
         <w:rPr>
@@ -3929,7 +3961,7 @@
         <w:rPr>
           <w:rFonts w:ascii="Times New Roman" w:hAnsi="Times New Roman"/>
         </w:rPr>
-        <w:t xml:space="preserve"> by 5:00</w:t>
+        <w:t xml:space="preserve"> by 5</w:t>
       </w:r>
       <w:r>
         <w:rPr>
@@ -3983,14 +4015,14 @@
         <w:rPr>
           <w:rFonts w:ascii="Times New Roman" w:hAnsi="Times New Roman"/>
         </w:rPr>
-        <w:t xml:space="preserve">e </w:t>
+        <w:t xml:space="preserve">e include </w:t>
       </w:r>
       <w:r>
         <w:rPr>
           <w:rFonts w:ascii="Times New Roman" w:hAnsi="Times New Roman"/>
         </w:rPr>
         <w:lastRenderedPageBreak/>
-        <w:t xml:space="preserve">include in your email all the possible times you are able to take the exam from </w:t>
+        <w:t xml:space="preserve">in your email all the possible times you are able to take the exam from </w:t>
       </w:r>
       <w:r>
         <w:rPr>
@@ -4022,8 +4054,6 @@
         </w:rPr>
         <w:t xml:space="preserve">  Any alternate midterm exam must be within this window.</w:t>
       </w:r>
-      <w:bookmarkStart w:id="0" w:name="_GoBack"/>
-      <w:bookmarkEnd w:id="0"/>
     </w:p>
     <w:p>
       <w:pPr>
@@ -4117,7 +4147,7 @@
           <w:b/>
           <w:u w:val="single"/>
         </w:rPr>
-        <w:t>15PM</w:t>
+        <w:t>15</w:t>
       </w:r>
       <w:r>
         <w:rPr>
@@ -4580,7 +4610,7 @@
       <w:rPr>
         <w:rFonts w:ascii="Times New Roman" w:hAnsi="Times New Roman"/>
       </w:rPr>
-      <w:t>5</w:t>
+      <w:t>2</w:t>
     </w:r>
     <w:r>
       <w:rPr>

</xml_diff>

<commit_message>
Added info to handout about LaIR opening and contacting SL
Also did some wordsmithing
</commit_message>
<xml_diff>
--- a/handouts-raw/01-general-information.docx
+++ b/handouts-raw/01-general-information.docx
@@ -418,6 +418,7 @@
       <w:pPr>
         <w:pStyle w:val="Text"/>
         <w:rPr>
+          <w:rFonts w:ascii="Times New Roman" w:hAnsi="Times New Roman" w:cs="Times New Roman"/>
           <w:sz w:val="36"/>
           <w:szCs w:val="36"/>
         </w:rPr>
@@ -464,6 +465,7 @@
       <w:pPr>
         <w:pStyle w:val="Separator"/>
         <w:rPr>
+          <w:rFonts w:ascii="Times New Roman" w:hAnsi="Times New Roman" w:cs="Times New Roman"/>
           <w:sz w:val="36"/>
           <w:szCs w:val="36"/>
         </w:rPr>
@@ -561,6 +563,7 @@
       <w:pPr>
         <w:pStyle w:val="Separator"/>
         <w:rPr>
+          <w:rFonts w:ascii="Times New Roman" w:hAnsi="Times New Roman" w:cs="Times New Roman"/>
           <w:sz w:val="36"/>
           <w:szCs w:val="36"/>
         </w:rPr>
@@ -694,6 +697,7 @@
       <w:pPr>
         <w:pStyle w:val="Separator"/>
         <w:rPr>
+          <w:rFonts w:ascii="Times New Roman" w:hAnsi="Times New Roman" w:cs="Times New Roman"/>
           <w:sz w:val="36"/>
           <w:szCs w:val="36"/>
         </w:rPr>
@@ -728,7 +732,13 @@
         <w:rPr>
           <w:rFonts w:ascii="Times New Roman" w:hAnsi="Times New Roman" w:cs="Times New Roman"/>
         </w:rPr>
-        <w:t>Having a Stanford</w:t>
+        <w:t>A</w:t>
+      </w:r>
+      <w:r>
+        <w:rPr>
+          <w:rFonts w:ascii="Times New Roman" w:hAnsi="Times New Roman" w:cs="Times New Roman"/>
+        </w:rPr>
+        <w:t xml:space="preserve"> Stanford</w:t>
       </w:r>
       <w:r>
         <w:rPr>
@@ -816,11 +826,42 @@
         </w:rPr>
         <w:t>.</w:t>
       </w:r>
+      <w:r>
+        <w:rPr>
+          <w:rFonts w:ascii="Times New Roman" w:hAnsi="Times New Roman" w:cs="Times New Roman"/>
+        </w:rPr>
+        <w:t xml:space="preserve"> </w:t>
+      </w:r>
+      <w:r>
+        <w:rPr>
+          <w:rFonts w:ascii="Times New Roman" w:hAnsi="Times New Roman" w:cs="Times New Roman"/>
+        </w:rPr>
+        <w:t xml:space="preserve"> </w:t>
+      </w:r>
+      <w:r>
+        <w:rPr>
+          <w:rFonts w:ascii="Times New Roman" w:hAnsi="Times New Roman" w:cs="Times New Roman"/>
+        </w:rPr>
+        <w:t>P</w:t>
+      </w:r>
+      <w:r>
+        <w:rPr>
+          <w:rFonts w:ascii="Times New Roman" w:hAnsi="Times New Roman" w:cs="Times New Roman"/>
+        </w:rPr>
+        <w:t xml:space="preserve">lease note that your assigned section leader is your primary point of contact for the course; please only email the instructor or Head TA </w:t>
+      </w:r>
+      <w:r>
+        <w:rPr>
+          <w:rFonts w:ascii="Times New Roman" w:hAnsi="Times New Roman" w:cs="Times New Roman"/>
+        </w:rPr>
+        <w:t>for topics such as extensions (discussed later), OAE accommodations (discussed later), etc.</w:t>
+      </w:r>
     </w:p>
     <w:p>
       <w:pPr>
         <w:pStyle w:val="Text"/>
         <w:rPr>
+          <w:rFonts w:ascii="Times New Roman" w:hAnsi="Times New Roman" w:cs="Times New Roman"/>
           <w:sz w:val="36"/>
           <w:szCs w:val="36"/>
         </w:rPr>
@@ -931,6 +972,7 @@
         <w:rPr>
           <w:rFonts w:ascii="Times New Roman" w:hAnsi="Times New Roman"/>
         </w:rPr>
+        <w:lastRenderedPageBreak/>
         <w:t>Both are available from the Stanford Bookstore, as well as other retailers.  An online PDF copy of the coursereader is also linked to from the course website.</w:t>
       </w:r>
       <w:r>
@@ -973,14 +1015,7 @@
         <w:rPr>
           <w:rFonts w:ascii="Times New Roman" w:hAnsi="Times New Roman"/>
         </w:rPr>
-        <w:t xml:space="preserve"> topics covered in the class, </w:t>
-      </w:r>
-      <w:r>
-        <w:rPr>
-          <w:rFonts w:ascii="Times New Roman" w:hAnsi="Times New Roman"/>
-        </w:rPr>
-        <w:lastRenderedPageBreak/>
-        <w:t xml:space="preserve">as well as </w:t>
+        <w:t xml:space="preserve"> topics covered in the class, as well as </w:t>
       </w:r>
       <w:r>
         <w:rPr>
@@ -1077,6 +1112,7 @@
       <w:pPr>
         <w:pStyle w:val="Separator"/>
         <w:rPr>
+          <w:rFonts w:ascii="Times New Roman" w:hAnsi="Times New Roman" w:cs="Times New Roman"/>
           <w:sz w:val="36"/>
           <w:szCs w:val="36"/>
         </w:rPr>
@@ -1246,8 +1282,6 @@
         </w:rPr>
         <w:t xml:space="preserve">      </w:t>
       </w:r>
-      <w:bookmarkStart w:id="0" w:name="_GoBack"/>
-      <w:bookmarkEnd w:id="0"/>
       <w:r>
         <w:rPr>
           <w:rFonts w:ascii="Times New Roman" w:hAnsi="Times New Roman"/>
@@ -1381,13 +1415,63 @@
         <w:rPr>
           <w:rFonts w:ascii="Times New Roman" w:hAnsi="Times New Roman"/>
         </w:rPr>
-        <w:t>, and are submitted elect</w:t>
-      </w:r>
-      <w:r>
-        <w:rPr>
-          <w:rFonts w:ascii="Times New Roman" w:hAnsi="Times New Roman"/>
-        </w:rPr>
-        <w:t>ronically via Eclipse</w:t>
+        <w:t xml:space="preserve">, and are </w:t>
+      </w:r>
+      <w:r>
+        <w:rPr>
+          <w:rFonts w:ascii="Times New Roman" w:hAnsi="Times New Roman"/>
+        </w:rPr>
+        <w:t xml:space="preserve">written and </w:t>
+      </w:r>
+      <w:r>
+        <w:rPr>
+          <w:rFonts w:ascii="Times New Roman" w:hAnsi="Times New Roman"/>
+        </w:rPr>
+        <w:t>submitted elect</w:t>
+      </w:r>
+      <w:r>
+        <w:rPr>
+          <w:rFonts w:ascii="Times New Roman" w:hAnsi="Times New Roman"/>
+        </w:rPr>
+        <w:t>ronically via</w:t>
+      </w:r>
+      <w:r>
+        <w:rPr>
+          <w:rFonts w:ascii="Times New Roman" w:hAnsi="Times New Roman"/>
+        </w:rPr>
+        <w:t xml:space="preserve"> the</w:t>
+      </w:r>
+      <w:r>
+        <w:rPr>
+          <w:rFonts w:ascii="Times New Roman" w:hAnsi="Times New Roman"/>
+        </w:rPr>
+        <w:t xml:space="preserve"> </w:t>
+      </w:r>
+      <w:r>
+        <w:rPr>
+          <w:rFonts w:ascii="Times New Roman" w:hAnsi="Times New Roman"/>
+          <w:b/>
+          <w:u w:val="single"/>
+        </w:rPr>
+        <w:t>Eclipse</w:t>
+      </w:r>
+      <w:r>
+        <w:rPr>
+          <w:rFonts w:ascii="Times New Roman" w:hAnsi="Times New Roman"/>
+        </w:rPr>
+        <w:t xml:space="preserve"> </w:t>
+      </w:r>
+      <w:r>
+        <w:rPr>
+          <w:rFonts w:ascii="Times New Roman" w:hAnsi="Times New Roman"/>
+        </w:rPr>
+        <w:t xml:space="preserve">open-source </w:t>
+      </w:r>
+      <w:r>
+        <w:rPr>
+          <w:rFonts w:ascii="Times New Roman" w:hAnsi="Times New Roman"/>
+        </w:rPr>
+        <w:t>program</w:t>
       </w:r>
       <w:r>
         <w:rPr>
@@ -1404,22 +1488,14 @@
       <w:r>
         <w:rPr>
           <w:rFonts w:ascii="Times New Roman" w:hAnsi="Times New Roman"/>
-          <w:b/>
-          <w:u w:val="single"/>
-        </w:rPr>
-        <w:t>Eclipse</w:t>
-      </w:r>
-      <w:r>
-        <w:rPr>
-          <w:rFonts w:ascii="Times New Roman" w:hAnsi="Times New Roman"/>
-        </w:rPr>
-        <w:t xml:space="preserve"> is the program you will use to complete assignments, and is</w:t>
-      </w:r>
-      <w:r>
-        <w:rPr>
-          <w:rFonts w:ascii="Times New Roman" w:hAnsi="Times New Roman"/>
-        </w:rPr>
-        <w:t xml:space="preserve"> compatible with macOS and </w:t>
+        </w:rPr>
+        <w:t xml:space="preserve">it is free and </w:t>
+      </w:r>
+      <w:r>
+        <w:rPr>
+          <w:rFonts w:ascii="Times New Roman" w:hAnsi="Times New Roman"/>
+        </w:rPr>
+        <w:t xml:space="preserve">compatible with macOS and </w:t>
       </w:r>
       <w:r>
         <w:rPr>
@@ -1461,12 +1537,15 @@
         <w:rPr>
           <w:rFonts w:ascii="Times New Roman" w:hAnsi="Times New Roman"/>
         </w:rPr>
-        <w:t xml:space="preserve">  All cluster machines on campus also have CS 106A Eclipse pre-installed.</w:t>
+        <w:t xml:space="preserve">  All cluster machines on campus also have Eclipse pre-installed.</w:t>
       </w:r>
     </w:p>
     <w:p>
       <w:pPr>
         <w:pStyle w:val="Separator"/>
+        <w:rPr>
+          <w:rFonts w:ascii="Times New Roman" w:hAnsi="Times New Roman" w:cs="Times New Roman"/>
+        </w:rPr>
       </w:pPr>
     </w:p>
     <w:p>
@@ -1951,6 +2030,13 @@
       <w:r>
         <w:rPr>
           <w:rFonts w:ascii="Times New Roman" w:hAnsi="Times New Roman" w:cs="Times New Roman"/>
+          <w:spacing w:val="20"/>
+        </w:rPr>
+        <w:t xml:space="preserve"> </w:t>
+      </w:r>
+      <w:r>
+        <w:rPr>
+          <w:rFonts w:ascii="Times New Roman" w:hAnsi="Times New Roman" w:cs="Times New Roman"/>
         </w:rPr>
         <w:t>–</w:t>
       </w:r>
@@ -1994,31 +2080,63 @@
         <w:rPr>
           <w:rFonts w:ascii="Times New Roman" w:hAnsi="Times New Roman" w:cs="Times New Roman"/>
         </w:rPr>
-        <w:t>Dividing the grades into categories means that your section leader can spend more time talking about the assignment</w:t>
-      </w:r>
-      <w:r>
-        <w:rPr>
-          <w:rFonts w:ascii="Times New Roman" w:hAnsi="Times New Roman" w:cs="Times New Roman"/>
-        </w:rPr>
-        <w:t xml:space="preserve">’s learning goals rather than </w:t>
-      </w:r>
-      <w:r>
-        <w:rPr>
-          <w:rFonts w:ascii="Times New Roman" w:hAnsi="Times New Roman" w:cs="Times New Roman"/>
-        </w:rPr>
-        <w:t xml:space="preserve"> </w:t>
-      </w:r>
-      <w:r>
-        <w:rPr>
-          <w:rFonts w:ascii="Times New Roman" w:hAnsi="Times New Roman" w:cs="Times New Roman"/>
-        </w:rPr>
-        <w:t>having to worry about</w:t>
-      </w:r>
-      <w:r>
-        <w:rPr>
-          <w:rFonts w:ascii="Times New Roman" w:hAnsi="Times New Roman" w:cs="Times New Roman"/>
-        </w:rPr>
-        <w:t xml:space="preserve"> justifying each point.  The overall goal is to maximize the learning experience in doing the</w:t>
+        <w:t>Using these</w:t>
+      </w:r>
+      <w:r>
+        <w:rPr>
+          <w:rFonts w:ascii="Times New Roman" w:hAnsi="Times New Roman" w:cs="Times New Roman"/>
+        </w:rPr>
+        <w:t xml:space="preserve"> categories means that your section leader can </w:t>
+      </w:r>
+      <w:r>
+        <w:rPr>
+          <w:rFonts w:ascii="Times New Roman" w:hAnsi="Times New Roman" w:cs="Times New Roman"/>
+        </w:rPr>
+        <w:t>focus on</w:t>
+      </w:r>
+      <w:r>
+        <w:rPr>
+          <w:rFonts w:ascii="Times New Roman" w:hAnsi="Times New Roman" w:cs="Times New Roman"/>
+        </w:rPr>
+        <w:t xml:space="preserve"> the assignment</w:t>
+      </w:r>
+      <w:r>
+        <w:rPr>
+          <w:rFonts w:ascii="Times New Roman" w:hAnsi="Times New Roman" w:cs="Times New Roman"/>
+        </w:rPr>
+        <w:t xml:space="preserve">’s learning goals </w:t>
+      </w:r>
+      <w:r>
+        <w:rPr>
+          <w:rFonts w:ascii="Times New Roman" w:hAnsi="Times New Roman" w:cs="Times New Roman"/>
+        </w:rPr>
+        <w:t>rather than</w:t>
+      </w:r>
+      <w:r>
+        <w:rPr>
+          <w:rFonts w:ascii="Times New Roman" w:hAnsi="Times New Roman" w:cs="Times New Roman"/>
+        </w:rPr>
+        <w:t xml:space="preserve"> spending time</w:t>
+      </w:r>
+      <w:r>
+        <w:rPr>
+          <w:rFonts w:ascii="Times New Roman" w:hAnsi="Times New Roman" w:cs="Times New Roman"/>
+        </w:rPr>
+        <w:t xml:space="preserve"> justifying each point.  </w:t>
+      </w:r>
+      <w:r>
+        <w:rPr>
+          <w:rFonts w:ascii="Times New Roman" w:hAnsi="Times New Roman" w:cs="Times New Roman"/>
+        </w:rPr>
+        <w:t>Our goal</w:t>
+      </w:r>
+      <w:bookmarkStart w:id="0" w:name="_GoBack"/>
+      <w:bookmarkEnd w:id="0"/>
+      <w:r>
+        <w:rPr>
+          <w:rFonts w:ascii="Times New Roman" w:hAnsi="Times New Roman" w:cs="Times New Roman"/>
+        </w:rPr>
+        <w:t xml:space="preserve"> is to maximize the learning experience in doing the</w:t>
       </w:r>
       <w:r>
         <w:rPr>
@@ -2026,22 +2144,43 @@
         </w:rPr>
         <w:t xml:space="preserve"> assignments, and we have found the "bucket" grading system to work much better for programming assignments than assigning numeric grades from a pedagogical perspective over many quarters of experience.</w:t>
       </w:r>
+      <w:r>
+        <w:rPr>
+          <w:rFonts w:ascii="Times New Roman" w:hAnsi="Times New Roman"/>
+        </w:rPr>
+        <w:t xml:space="preserve">  </w:t>
+      </w:r>
+    </w:p>
+    <w:p>
+      <w:pPr>
+        <w:pStyle w:val="Text"/>
+        <w:rPr>
+          <w:rFonts w:ascii="Times New Roman" w:hAnsi="Times New Roman"/>
+        </w:rPr>
+      </w:pPr>
+      <w:r>
+        <w:lastRenderedPageBreak/>
+        <w:t>Disputes ab</w:t>
+      </w:r>
+      <w:r>
+        <w:t xml:space="preserve">out homework grading must be submitted to the Head TA </w:t>
+      </w:r>
+      <w:r>
+        <w:t xml:space="preserve">within 1 week of </w:t>
+      </w:r>
+      <w:r>
+        <w:t>receiving your grade.</w:t>
+      </w:r>
     </w:p>
     <w:p>
       <w:pPr>
         <w:pStyle w:val="Separator"/>
-      </w:pPr>
-    </w:p>
-    <w:p>
-      <w:pPr>
-        <w:pStyle w:val="Text"/>
-      </w:pPr>
-      <w:r>
-        <w:t xml:space="preserve">Disputes about homework grading must be made within 1 week of </w:t>
-      </w:r>
-      <w:r>
-        <w:t>receiving your grade.</w:t>
-      </w:r>
+        <w:rPr>
+          <w:rFonts w:ascii="Times New Roman" w:hAnsi="Times New Roman" w:cs="Times New Roman"/>
+          <w:sz w:val="36"/>
+          <w:szCs w:val="36"/>
+        </w:rPr>
+      </w:pPr>
     </w:p>
     <w:p>
       <w:pPr>
@@ -2056,7 +2195,6 @@
           <w:bCs/>
           <w:szCs w:val="24"/>
         </w:rPr>
-        <w:lastRenderedPageBreak/>
         <w:t>LaIR Helper Hours</w:t>
       </w:r>
     </w:p>
@@ -2104,13 +2242,27 @@
           <w:rFonts w:ascii="Times New Roman" w:hAnsi="Times New Roman" w:cs="Times New Roman"/>
           <w:szCs w:val="24"/>
         </w:rPr>
-        <w:t xml:space="preserve"> Section Leaders and Course Helpers</w:t>
+        <w:t xml:space="preserve"> </w:t>
       </w:r>
       <w:r>
         <w:rPr>
           <w:rFonts w:ascii="Times New Roman" w:hAnsi="Times New Roman" w:cs="Times New Roman"/>
           <w:szCs w:val="24"/>
         </w:rPr>
+        <w:t xml:space="preserve">Starting on Wednesday, June 28, </w:t>
+      </w:r>
+      <w:r>
+        <w:rPr>
+          <w:rFonts w:ascii="Times New Roman" w:hAnsi="Times New Roman" w:cs="Times New Roman"/>
+          <w:szCs w:val="24"/>
+        </w:rPr>
+        <w:t>Section Leaders and Course Helpers</w:t>
+      </w:r>
+      <w:r>
+        <w:rPr>
+          <w:rFonts w:ascii="Times New Roman" w:hAnsi="Times New Roman" w:cs="Times New Roman"/>
+          <w:szCs w:val="24"/>
+        </w:rPr>
         <w:t xml:space="preserve"> </w:t>
       </w:r>
       <w:r>
@@ -2293,6 +2445,7 @@
       <w:pPr>
         <w:pStyle w:val="Separator"/>
         <w:rPr>
+          <w:rFonts w:ascii="Times New Roman" w:hAnsi="Times New Roman" w:cs="Times New Roman"/>
           <w:sz w:val="36"/>
           <w:szCs w:val="36"/>
         </w:rPr>
@@ -2779,6 +2932,7 @@
       <w:pPr>
         <w:pStyle w:val="Separator"/>
         <w:rPr>
+          <w:rFonts w:ascii="Times New Roman" w:hAnsi="Times New Roman" w:cs="Times New Roman"/>
           <w:sz w:val="36"/>
           <w:szCs w:val="36"/>
         </w:rPr>
@@ -2839,7 +2993,14 @@
         <w:rPr>
           <w:rFonts w:ascii="Times New Roman" w:hAnsi="Times New Roman"/>
         </w:rPr>
-        <w:t xml:space="preserve">and provide feedback on what you did well and where you can improve.  </w:t>
+        <w:t xml:space="preserve">and provide feedback </w:t>
+      </w:r>
+      <w:r>
+        <w:rPr>
+          <w:rFonts w:ascii="Times New Roman" w:hAnsi="Times New Roman"/>
+        </w:rPr>
+        <w:lastRenderedPageBreak/>
+        <w:t xml:space="preserve">on what you did well and where you can improve.  </w:t>
       </w:r>
       <w:r>
         <w:rPr>
@@ -2882,6 +3043,16 @@
     </w:p>
     <w:p>
       <w:pPr>
+        <w:pStyle w:val="Separator"/>
+        <w:rPr>
+          <w:rFonts w:ascii="Times New Roman" w:hAnsi="Times New Roman" w:cs="Times New Roman"/>
+          <w:sz w:val="36"/>
+          <w:szCs w:val="36"/>
+        </w:rPr>
+      </w:pPr>
+    </w:p>
+    <w:p>
+      <w:pPr>
         <w:pStyle w:val="Boldheading"/>
         <w:rPr>
           <w:rFonts w:ascii="Times New Roman" w:hAnsi="Times New Roman"/>
@@ -2891,7 +3062,6 @@
         <w:rPr>
           <w:rFonts w:ascii="Times New Roman" w:hAnsi="Times New Roman"/>
         </w:rPr>
-        <w:lastRenderedPageBreak/>
         <w:t>Late P</w:t>
       </w:r>
       <w:r>
@@ -3495,7 +3665,8 @@
         <w:rPr>
           <w:rFonts w:ascii="Times New Roman" w:hAnsi="Times New Roman"/>
           <w:color w:val="000000"/>
-          <w:szCs w:val="24"/>
+          <w:sz w:val="36"/>
+          <w:szCs w:val="36"/>
         </w:rPr>
       </w:pPr>
     </w:p>
@@ -3805,6 +3976,7 @@
       <w:pPr>
         <w:pStyle w:val="Text"/>
         <w:rPr>
+          <w:rFonts w:ascii="Times New Roman" w:hAnsi="Times New Roman" w:cs="Times New Roman"/>
           <w:sz w:val="36"/>
           <w:szCs w:val="36"/>
         </w:rPr>
@@ -3821,6 +3993,7 @@
         <w:rPr>
           <w:rFonts w:ascii="Times New Roman" w:hAnsi="Times New Roman"/>
         </w:rPr>
+        <w:lastRenderedPageBreak/>
         <w:t>Examinations</w:t>
       </w:r>
     </w:p>
@@ -4015,14 +4188,7 @@
         <w:rPr>
           <w:rFonts w:ascii="Times New Roman" w:hAnsi="Times New Roman"/>
         </w:rPr>
-        <w:t xml:space="preserve">e include </w:t>
-      </w:r>
-      <w:r>
-        <w:rPr>
-          <w:rFonts w:ascii="Times New Roman" w:hAnsi="Times New Roman"/>
-        </w:rPr>
-        <w:lastRenderedPageBreak/>
-        <w:t xml:space="preserve">in your email all the possible times you are able to take the exam from </w:t>
+        <w:t xml:space="preserve">e include in your email all the possible times you are able to take the exam from </w:t>
       </w:r>
       <w:r>
         <w:rPr>
@@ -4321,6 +4487,7 @@
       <w:pPr>
         <w:pStyle w:val="Separator"/>
         <w:rPr>
+          <w:rFonts w:ascii="Times New Roman" w:hAnsi="Times New Roman" w:cs="Times New Roman"/>
           <w:sz w:val="36"/>
           <w:szCs w:val="36"/>
         </w:rPr>
@@ -4370,6 +4537,7 @@
       <w:pPr>
         <w:pStyle w:val="Separator"/>
         <w:rPr>
+          <w:rFonts w:ascii="Times New Roman" w:hAnsi="Times New Roman" w:cs="Times New Roman"/>
           <w:sz w:val="36"/>
           <w:szCs w:val="36"/>
         </w:rPr>
@@ -4423,6 +4591,7 @@
       <w:pPr>
         <w:pStyle w:val="Text"/>
         <w:rPr>
+          <w:rFonts w:ascii="Times New Roman" w:hAnsi="Times New Roman" w:cs="Times New Roman"/>
           <w:sz w:val="36"/>
           <w:szCs w:val="36"/>
         </w:rPr>
@@ -4465,33 +4634,8 @@
         <w:t>, but aggregate information for the whole class may be reported</w:t>
       </w:r>
       <w:r>
-        <w:t xml:space="preserve">. If you would like to opt out of participating in any new teaching methods or having your performance analyzed as part of this research, you may do so without penalty. For more information, please contact the instructor. </w:t>
-      </w:r>
-    </w:p>
-    <w:p>
-      <w:pPr>
-        <w:pStyle w:val="Separator"/>
-      </w:pPr>
-    </w:p>
-    <w:p>
-      <w:pPr>
-        <w:pStyle w:val="Text"/>
-      </w:pPr>
-    </w:p>
-    <w:p>
-      <w:pPr>
-        <w:pStyle w:val="Separator"/>
-      </w:pPr>
-    </w:p>
-    <w:p>
-      <w:pPr>
-        <w:pStyle w:val="Text"/>
-      </w:pPr>
-    </w:p>
-    <w:p>
-      <w:pPr>
-        <w:pStyle w:val="Separator"/>
-      </w:pPr>
+        <w:t>. If you would like to opt out of participating in any new teaching methods or having your performance analyzed as part of this research, you may do so without penalty. For more information, please contact the instructor.</w:t>
+      </w:r>
     </w:p>
     <w:p>
       <w:pPr>

</xml_diff>